<commit_message>
erros ortográficos. ai ai zé xD
</commit_message>
<xml_diff>
--- a/Serie1/requisitosfuncionais.docx
+++ b/Serie1/requisitosfuncionais.docx
@@ -4,7 +4,7 @@
   <w:body>
     <w:p>
       <w:pPr>
-        <w:pStyle w:val="Heading1"/>
+        <w:pStyle w:val="Ttulo1"/>
       </w:pPr>
       <w:r>
         <w:t>Requisitos funcionais e não funcionais</w:t>
@@ -13,13 +13,19 @@
     <w:p/>
     <w:p>
       <w:r>
-        <w:t xml:space="preserve">Após a análise do enunciado e um estudo sobre os requisitos base da arquitectura, realizámos um levantamento dos requisitos funcionais e não funcionais do sistema. </w:t>
+        <w:t xml:space="preserve">Após a análise do enunciado e um estudo sobre os requisitos base da </w:t>
+      </w:r>
+      <w:r>
+        <w:t>arquitetura</w:t>
+      </w:r>
+      <w:r>
+        <w:t xml:space="preserve">, realizámos um levantamento dos requisitos funcionais e não funcionais do sistema. </w:t>
       </w:r>
     </w:p>
     <w:p/>
     <w:p>
       <w:pPr>
-        <w:pStyle w:val="Heading3"/>
+        <w:pStyle w:val="Ttulo3"/>
       </w:pPr>
       <w:r>
         <w:t>Requisitos funcionais:</w:t>
@@ -28,7 +34,7 @@
     <w:p/>
     <w:p>
       <w:pPr>
-        <w:pStyle w:val="ListParagraph"/>
+        <w:pStyle w:val="PargrafodaLista"/>
         <w:numPr>
           <w:ilvl w:val="0"/>
           <w:numId w:val="1"/>
@@ -37,19 +43,44 @@
       <w:r>
         <w:t xml:space="preserve">Um </w:t>
       </w:r>
-      <w:r>
-        <w:rPr>
-          <w:i/>
-        </w:rPr>
-        <w:t>Peer/SuperPeer</w:t>
-      </w:r>
-      <w:r>
-        <w:t xml:space="preserve"> pode pesquisar pode artigos dado o nome especifico;</w:t>
+      <w:proofErr w:type="spellStart"/>
+      <w:r>
+        <w:rPr>
+          <w:i/>
+        </w:rPr>
+        <w:t>Peer</w:t>
+      </w:r>
+      <w:proofErr w:type="spellEnd"/>
+      <w:r>
+        <w:rPr>
+          <w:i/>
+        </w:rPr>
+        <w:t>/</w:t>
+      </w:r>
+      <w:proofErr w:type="spellStart"/>
+      <w:r>
+        <w:rPr>
+          <w:i/>
+        </w:rPr>
+        <w:t>SuperPeer</w:t>
+      </w:r>
+      <w:proofErr w:type="spellEnd"/>
+      <w:r>
+        <w:t xml:space="preserve"> pode pesquisar por</w:t>
+      </w:r>
+      <w:r>
+        <w:t xml:space="preserve"> artigos dado o nome </w:t>
+      </w:r>
+      <w:r>
+        <w:t>específico</w:t>
+      </w:r>
+      <w:r>
+        <w:t>;</w:t>
       </w:r>
     </w:p>
     <w:p>
       <w:pPr>
-        <w:pStyle w:val="ListParagraph"/>
+        <w:pStyle w:val="PargrafodaLista"/>
         <w:numPr>
           <w:ilvl w:val="0"/>
           <w:numId w:val="1"/>
@@ -58,25 +89,35 @@
       <w:r>
         <w:t xml:space="preserve">Um </w:t>
       </w:r>
+      <w:proofErr w:type="spellStart"/>
       <w:r>
         <w:rPr>
           <w:i/>
         </w:rPr>
         <w:t>Peer</w:t>
       </w:r>
+      <w:proofErr w:type="spellEnd"/>
       <w:r>
         <w:t xml:space="preserve"> pode a qualquer altura tornar-se num </w:t>
       </w:r>
-      <w:r>
-        <w:rPr>
-          <w:i/>
-        </w:rPr>
-        <w:t>SuperPeer;</w:t>
+      <w:proofErr w:type="spellStart"/>
+      <w:r>
+        <w:rPr>
+          <w:i/>
+        </w:rPr>
+        <w:t>SuperPeer</w:t>
+      </w:r>
+      <w:proofErr w:type="spellEnd"/>
+      <w:r>
+        <w:rPr>
+          <w:i/>
+        </w:rPr>
+        <w:t>;</w:t>
       </w:r>
     </w:p>
     <w:p>
       <w:pPr>
-        <w:pStyle w:val="ListParagraph"/>
+        <w:pStyle w:val="PargrafodaLista"/>
         <w:numPr>
           <w:ilvl w:val="0"/>
           <w:numId w:val="1"/>
@@ -85,37 +126,43 @@
       <w:r>
         <w:t xml:space="preserve">A pesquisa de artigos num </w:t>
       </w:r>
+      <w:proofErr w:type="spellStart"/>
       <w:r>
         <w:rPr>
           <w:i/>
         </w:rPr>
         <w:t>Peer</w:t>
       </w:r>
+      <w:proofErr w:type="spellEnd"/>
       <w:r>
         <w:t>/</w:t>
       </w:r>
+      <w:proofErr w:type="spellStart"/>
       <w:r>
         <w:rPr>
           <w:i/>
         </w:rPr>
         <w:t>SuperPeer</w:t>
       </w:r>
+      <w:proofErr w:type="spellEnd"/>
       <w:r>
         <w:t xml:space="preserve"> envolve, no caso de um artigo não existir localmente, numa procura pelos </w:t>
       </w:r>
+      <w:proofErr w:type="spellStart"/>
       <w:r>
         <w:rPr>
           <w:i/>
         </w:rPr>
         <w:t>Peers</w:t>
       </w:r>
+      <w:proofErr w:type="spellEnd"/>
       <w:r>
         <w:t xml:space="preserve"> conhecidos por artigos.</w:t>
       </w:r>
     </w:p>
     <w:p>
       <w:pPr>
-        <w:pStyle w:val="ListParagraph"/>
+        <w:pStyle w:val="PargrafodaLista"/>
         <w:numPr>
           <w:ilvl w:val="0"/>
           <w:numId w:val="1"/>
@@ -130,64 +177,82 @@
       <w:r>
         <w:t xml:space="preserve">não encontrar o artigo localmente ou nos </w:t>
       </w:r>
+      <w:proofErr w:type="spellStart"/>
       <w:r>
         <w:rPr>
           <w:i/>
         </w:rPr>
         <w:t>Peers</w:t>
       </w:r>
+      <w:proofErr w:type="spellEnd"/>
       <w:r>
         <w:t xml:space="preserve"> conhecidos, será feita então um pedido </w:t>
       </w:r>
+      <w:proofErr w:type="spellStart"/>
       <w:r>
         <w:rPr>
           <w:i/>
         </w:rPr>
         <w:t>GetPeers</w:t>
       </w:r>
+      <w:proofErr w:type="spellEnd"/>
       <w:r>
         <w:t xml:space="preserve"> ao </w:t>
       </w:r>
-      <w:r>
-        <w:rPr>
-          <w:i/>
-        </w:rPr>
-        <w:t xml:space="preserve">SuperPeer </w:t>
+      <w:proofErr w:type="spellStart"/>
+      <w:r>
+        <w:rPr>
+          <w:i/>
+        </w:rPr>
+        <w:t>SuperPeer</w:t>
+      </w:r>
+      <w:proofErr w:type="spellEnd"/>
+      <w:r>
+        <w:rPr>
+          <w:i/>
+        </w:rPr>
+        <w:t xml:space="preserve"> </w:t>
       </w:r>
       <w:r>
         <w:t xml:space="preserve">associado, de forma a aumentar os </w:t>
       </w:r>
+      <w:proofErr w:type="spellStart"/>
       <w:r>
         <w:rPr>
           <w:i/>
         </w:rPr>
         <w:t>Peers</w:t>
       </w:r>
+      <w:proofErr w:type="spellEnd"/>
       <w:r>
         <w:t xml:space="preserve"> conhecidos, ao obter novos </w:t>
       </w:r>
+      <w:proofErr w:type="spellStart"/>
       <w:r>
         <w:rPr>
           <w:i/>
         </w:rPr>
         <w:t>Peers</w:t>
       </w:r>
+      <w:proofErr w:type="spellEnd"/>
       <w:r>
         <w:t xml:space="preserve"> será realizada uma nova pesquisa sobre os </w:t>
       </w:r>
+      <w:proofErr w:type="spellStart"/>
       <w:r>
         <w:rPr>
           <w:i/>
         </w:rPr>
         <w:t>Peers</w:t>
       </w:r>
+      <w:proofErr w:type="spellEnd"/>
       <w:r>
         <w:t xml:space="preserve"> mais recentes;</w:t>
       </w:r>
     </w:p>
     <w:p>
       <w:pPr>
-        <w:pStyle w:val="ListParagraph"/>
+        <w:pStyle w:val="PargrafodaLista"/>
         <w:numPr>
           <w:ilvl w:val="0"/>
           <w:numId w:val="1"/>
@@ -196,6 +261,7 @@
       <w:r>
         <w:t xml:space="preserve">Um pedido </w:t>
       </w:r>
+      <w:proofErr w:type="spellStart"/>
       <w:r>
         <w:rPr>
           <w:i/>
@@ -214,6 +280,7 @@
         </w:rPr>
         <w:t>eers</w:t>
       </w:r>
+      <w:proofErr w:type="spellEnd"/>
       <w:r>
         <w:rPr>
           <w:i/>
@@ -223,30 +290,36 @@
       <w:r>
         <w:t xml:space="preserve">a um </w:t>
       </w:r>
+      <w:proofErr w:type="spellStart"/>
       <w:r>
         <w:rPr>
           <w:i/>
         </w:rPr>
         <w:t>SuperPeer</w:t>
       </w:r>
+      <w:proofErr w:type="spellEnd"/>
       <w:r>
         <w:t xml:space="preserve"> resulta sempre numa cadeia de pedidos </w:t>
       </w:r>
+      <w:proofErr w:type="spellStart"/>
       <w:r>
         <w:rPr>
           <w:i/>
         </w:rPr>
         <w:t>GetPeers</w:t>
       </w:r>
+      <w:proofErr w:type="spellEnd"/>
       <w:r>
         <w:t xml:space="preserve"> aos </w:t>
       </w:r>
+      <w:proofErr w:type="spellStart"/>
       <w:r>
         <w:rPr>
           <w:i/>
         </w:rPr>
         <w:t>SuperPeers</w:t>
       </w:r>
+      <w:proofErr w:type="spellEnd"/>
       <w:r>
         <w:t xml:space="preserve"> conhecidos, gerando então uma </w:t>
       </w:r>
@@ -259,37 +332,55 @@
       <w:r>
         <w:t xml:space="preserve"> de </w:t>
       </w:r>
-      <w:r>
-        <w:rPr>
-          <w:i/>
-        </w:rPr>
-        <w:t>Peer;</w:t>
+      <w:proofErr w:type="spellStart"/>
+      <w:r>
+        <w:rPr>
+          <w:i/>
+        </w:rPr>
+        <w:t>Peer</w:t>
+      </w:r>
+      <w:proofErr w:type="spellEnd"/>
+      <w:r>
+        <w:rPr>
+          <w:i/>
+        </w:rPr>
+        <w:t>;</w:t>
       </w:r>
     </w:p>
     <w:p>
       <w:pPr>
-        <w:pStyle w:val="ListParagraph"/>
+        <w:pStyle w:val="PargrafodaLista"/>
         <w:numPr>
           <w:ilvl w:val="0"/>
           <w:numId w:val="1"/>
         </w:numPr>
       </w:pPr>
       <w:r>
-        <w:t xml:space="preserve">É possivel observar os pedidos feitos ao </w:t>
-      </w:r>
+        <w:t xml:space="preserve">É </w:t>
+      </w:r>
+      <w:proofErr w:type="spellStart"/>
+      <w:r>
+        <w:t>possivel</w:t>
+      </w:r>
+      <w:proofErr w:type="spellEnd"/>
+      <w:r>
+        <w:t xml:space="preserve"> observar os pedidos feitos ao </w:t>
+      </w:r>
+      <w:proofErr w:type="spellStart"/>
       <w:r>
         <w:rPr>
           <w:i/>
         </w:rPr>
         <w:t>Peer</w:t>
       </w:r>
+      <w:proofErr w:type="spellEnd"/>
       <w:r>
         <w:t xml:space="preserve"> local.</w:t>
       </w:r>
     </w:p>
     <w:p>
       <w:pPr>
-        <w:pStyle w:val="Heading3"/>
+        <w:pStyle w:val="Ttulo3"/>
       </w:pPr>
       <w:r>
         <w:t>Requisitos não funcionais:</w:t>
@@ -298,37 +389,53 @@
     <w:p/>
     <w:p>
       <w:pPr>
-        <w:pStyle w:val="ListParagraph"/>
+        <w:pStyle w:val="PargrafodaLista"/>
         <w:numPr>
           <w:ilvl w:val="0"/>
           <w:numId w:val="3"/>
         </w:numPr>
       </w:pPr>
       <w:r>
-        <w:t xml:space="preserve">Devem ser utilizados ficheiros de configuiração de forma a registar a qual </w:t>
-      </w:r>
+        <w:t xml:space="preserve">Devem ser utilizados ficheiros de </w:t>
+      </w:r>
+      <w:r>
+        <w:t>configuração</w:t>
+      </w:r>
+      <w:r>
+        <w:t xml:space="preserve"> de forma a </w:t>
+      </w:r>
+      <w:r>
+        <w:t>indicar</w:t>
+      </w:r>
+      <w:r>
+        <w:t xml:space="preserve"> a qual </w:t>
+      </w:r>
+      <w:proofErr w:type="spellStart"/>
       <w:r>
         <w:rPr>
           <w:i/>
         </w:rPr>
         <w:t>SuperPeer</w:t>
       </w:r>
+      <w:proofErr w:type="spellEnd"/>
       <w:r>
         <w:t xml:space="preserve"> um </w:t>
       </w:r>
+      <w:proofErr w:type="spellStart"/>
       <w:r>
         <w:rPr>
           <w:i/>
         </w:rPr>
         <w:t>Peer</w:t>
       </w:r>
+      <w:proofErr w:type="spellEnd"/>
       <w:r>
         <w:t xml:space="preserve"> se vai registar;</w:t>
       </w:r>
     </w:p>
     <w:p>
       <w:pPr>
-        <w:pStyle w:val="ListParagraph"/>
+        <w:pStyle w:val="PargrafodaLista"/>
         <w:numPr>
           <w:ilvl w:val="0"/>
           <w:numId w:val="2"/>
@@ -337,46 +444,57 @@
       <w:r>
         <w:t xml:space="preserve">Os </w:t>
       </w:r>
+      <w:proofErr w:type="spellStart"/>
       <w:r>
         <w:rPr>
           <w:i/>
         </w:rPr>
         <w:t>Peers</w:t>
       </w:r>
+      <w:proofErr w:type="spellEnd"/>
       <w:r>
         <w:t xml:space="preserve"> devem ser completamente independentes, no caso de um </w:t>
       </w:r>
+      <w:proofErr w:type="spellStart"/>
       <w:r>
         <w:rPr>
           <w:i/>
         </w:rPr>
         <w:t>Peer</w:t>
       </w:r>
-      <w:r>
-        <w:t xml:space="preserve"> não conhecer um </w:t>
-      </w:r>
+      <w:proofErr w:type="spellEnd"/>
+      <w:r>
+        <w:t xml:space="preserve"> não conhecer </w:t>
+      </w:r>
+      <w:r>
+        <w:t xml:space="preserve">um </w:t>
+      </w:r>
+      <w:proofErr w:type="spellStart"/>
       <w:r>
         <w:rPr>
           <w:i/>
         </w:rPr>
         <w:t>SuperPeer</w:t>
       </w:r>
+      <w:proofErr w:type="spellEnd"/>
       <w:r>
         <w:t xml:space="preserve"> deve ser dada a possibilidade de se registar num em </w:t>
       </w:r>
+      <w:proofErr w:type="spellStart"/>
       <w:r>
         <w:rPr>
           <w:i/>
         </w:rPr>
         <w:t>runtime</w:t>
       </w:r>
+      <w:proofErr w:type="spellEnd"/>
       <w:r>
         <w:t>;</w:t>
       </w:r>
     </w:p>
     <w:p>
       <w:pPr>
-        <w:pStyle w:val="ListParagraph"/>
+        <w:pStyle w:val="PargrafodaLista"/>
         <w:numPr>
           <w:ilvl w:val="0"/>
           <w:numId w:val="2"/>
@@ -397,7 +515,7 @@
     </w:p>
     <w:p>
       <w:pPr>
-        <w:pStyle w:val="ListParagraph"/>
+        <w:pStyle w:val="PargrafodaLista"/>
         <w:numPr>
           <w:ilvl w:val="0"/>
           <w:numId w:val="2"/>
@@ -406,21 +524,39 @@
       <w:r>
         <w:t xml:space="preserve">Controlo sobre </w:t>
       </w:r>
-      <w:r>
-        <w:rPr>
-          <w:i/>
-        </w:rPr>
-        <w:t>Peers/SuperPeers</w:t>
-      </w:r>
+      <w:proofErr w:type="spellStart"/>
+      <w:r>
+        <w:rPr>
+          <w:i/>
+        </w:rPr>
+        <w:t>Peers</w:t>
+      </w:r>
+      <w:proofErr w:type="spellEnd"/>
+      <w:r>
+        <w:rPr>
+          <w:i/>
+        </w:rPr>
+        <w:t>/</w:t>
+      </w:r>
+      <w:proofErr w:type="spellStart"/>
+      <w:r>
+        <w:rPr>
+          <w:i/>
+        </w:rPr>
+        <w:t>SuperPeers</w:t>
+      </w:r>
+      <w:proofErr w:type="spellEnd"/>
       <w:r>
         <w:t xml:space="preserve"> </w:t>
       </w:r>
+      <w:proofErr w:type="gramStart"/>
       <w:r>
         <w:rPr>
           <w:i/>
         </w:rPr>
         <w:t>offline</w:t>
       </w:r>
+      <w:proofErr w:type="gramEnd"/>
       <w:r>
         <w:t xml:space="preserve"> deve estar sempre presente sobre todas as comunicações realizadas entre as partes;</w:t>
       </w:r>
@@ -947,12 +1083,13 @@
   <w:style w:type="paragraph" w:default="1" w:styleId="Normal">
     <w:name w:val="Normal"/>
     <w:qFormat/>
+    <w:rsid w:val="00AB125B"/>
   </w:style>
-  <w:style w:type="paragraph" w:styleId="Heading1">
+  <w:style w:type="paragraph" w:styleId="Ttulo1">
     <w:name w:val="heading 1"/>
     <w:basedOn w:val="Normal"/>
     <w:next w:val="Normal"/>
-    <w:link w:val="Heading1Char"/>
+    <w:link w:val="Ttulo1Carcter"/>
     <w:uiPriority w:val="9"/>
     <w:qFormat/>
     <w:rsid w:val="00E15474"/>
@@ -971,11 +1108,11 @@
       <w:szCs w:val="28"/>
     </w:rPr>
   </w:style>
-  <w:style w:type="paragraph" w:styleId="Heading2">
+  <w:style w:type="paragraph" w:styleId="Ttulo2">
     <w:name w:val="heading 2"/>
     <w:basedOn w:val="Normal"/>
     <w:next w:val="Normal"/>
-    <w:link w:val="Heading2Char"/>
+    <w:link w:val="Ttulo2Carcter"/>
     <w:uiPriority w:val="9"/>
     <w:unhideWhenUsed/>
     <w:qFormat/>
@@ -995,11 +1132,11 @@
       <w:szCs w:val="26"/>
     </w:rPr>
   </w:style>
-  <w:style w:type="paragraph" w:styleId="Heading3">
+  <w:style w:type="paragraph" w:styleId="Ttulo3">
     <w:name w:val="heading 3"/>
     <w:basedOn w:val="Normal"/>
     <w:next w:val="Normal"/>
-    <w:link w:val="Heading3Char"/>
+    <w:link w:val="Ttulo3Carcter"/>
     <w:uiPriority w:val="9"/>
     <w:unhideWhenUsed/>
     <w:qFormat/>
@@ -1017,13 +1154,13 @@
       <w:color w:val="4F81BD" w:themeColor="accent1"/>
     </w:rPr>
   </w:style>
-  <w:style w:type="character" w:default="1" w:styleId="DefaultParagraphFont">
+  <w:style w:type="character" w:default="1" w:styleId="Tipodeletrapredefinidodopargrafo">
     <w:name w:val="Default Paragraph Font"/>
     <w:uiPriority w:val="1"/>
     <w:semiHidden/>
     <w:unhideWhenUsed/>
   </w:style>
-  <w:style w:type="table" w:default="1" w:styleId="TableNormal">
+  <w:style w:type="table" w:default="1" w:styleId="Tabelanormal">
     <w:name w:val="Normal Table"/>
     <w:uiPriority w:val="99"/>
     <w:semiHidden/>
@@ -1039,16 +1176,16 @@
       </w:tblCellMar>
     </w:tblPr>
   </w:style>
-  <w:style w:type="numbering" w:default="1" w:styleId="NoList">
+  <w:style w:type="numbering" w:default="1" w:styleId="Semlista">
     <w:name w:val="No List"/>
     <w:uiPriority w:val="99"/>
     <w:semiHidden/>
     <w:unhideWhenUsed/>
   </w:style>
-  <w:style w:type="character" w:customStyle="1" w:styleId="Heading1Char">
-    <w:name w:val="Heading 1 Char"/>
-    <w:basedOn w:val="DefaultParagraphFont"/>
-    <w:link w:val="Heading1"/>
+  <w:style w:type="character" w:customStyle="1" w:styleId="Ttulo1Carcter">
+    <w:name w:val="Título 1 Carácter"/>
+    <w:basedOn w:val="Tipodeletrapredefinidodopargrafo"/>
+    <w:link w:val="Ttulo1"/>
     <w:uiPriority w:val="9"/>
     <w:rsid w:val="00E15474"/>
     <w:rPr>
@@ -1060,10 +1197,10 @@
       <w:szCs w:val="28"/>
     </w:rPr>
   </w:style>
-  <w:style w:type="character" w:customStyle="1" w:styleId="Heading2Char">
-    <w:name w:val="Heading 2 Char"/>
-    <w:basedOn w:val="DefaultParagraphFont"/>
-    <w:link w:val="Heading2"/>
+  <w:style w:type="character" w:customStyle="1" w:styleId="Ttulo2Carcter">
+    <w:name w:val="Título 2 Carácter"/>
+    <w:basedOn w:val="Tipodeletrapredefinidodopargrafo"/>
+    <w:link w:val="Ttulo2"/>
     <w:uiPriority w:val="9"/>
     <w:rsid w:val="00E15474"/>
     <w:rPr>
@@ -1075,10 +1212,10 @@
       <w:szCs w:val="26"/>
     </w:rPr>
   </w:style>
-  <w:style w:type="character" w:customStyle="1" w:styleId="Heading3Char">
-    <w:name w:val="Heading 3 Char"/>
-    <w:basedOn w:val="DefaultParagraphFont"/>
-    <w:link w:val="Heading3"/>
+  <w:style w:type="character" w:customStyle="1" w:styleId="Ttulo3Carcter">
+    <w:name w:val="Título 3 Carácter"/>
+    <w:basedOn w:val="Tipodeletrapredefinidodopargrafo"/>
+    <w:link w:val="Ttulo3"/>
     <w:uiPriority w:val="9"/>
     <w:rsid w:val="00E15474"/>
     <w:rPr>
@@ -1088,7 +1225,7 @@
       <w:color w:val="4F81BD" w:themeColor="accent1"/>
     </w:rPr>
   </w:style>
-  <w:style w:type="paragraph" w:styleId="ListParagraph">
+  <w:style w:type="paragraph" w:styleId="PargrafodaLista">
     <w:name w:val="List Paragraph"/>
     <w:basedOn w:val="Normal"/>
     <w:uiPriority w:val="34"/>

</xml_diff>